<commit_message>
support now page & total page
</commit_message>
<xml_diff>
--- a/tests/samples/toc/r-temple.docx
+++ b/tests/samples/toc/r-temple.docx
@@ -2,6 +2,158 @@
 <file path=word/document.xml><?xml version="1.0" encoding="utf-8"?>
 <w:document xmlns:wpc="http://schemas.microsoft.com/office/word/2010/wordprocessingCanvas" xmlns:cx="http://schemas.microsoft.com/office/drawing/2014/chartex" xmlns:cx1="http://schemas.microsoft.com/office/drawing/2015/9/8/chartex" xmlns:cx2="http://schemas.microsoft.com/office/drawing/2015/10/21/chartex" xmlns:cx3="http://schemas.microsoft.com/office/drawing/2016/5/9/chartex" xmlns:cx4="http://schemas.microsoft.com/office/drawing/2016/5/10/chartex" xmlns:cx5="http://schemas.microsoft.com/office/drawing/2016/5/11/chartex" xmlns:cx6="http://schemas.microsoft.com/office/drawing/2016/5/12/chartex" xmlns:cx7="http://schemas.microsoft.com/office/drawing/2016/5/13/chartex" xmlns:cx8="http://schemas.microsoft.com/office/drawing/2016/5/14/chartex" xmlns:mc="http://schemas.openxmlformats.org/markup-compatibility/2006" xmlns:aink="http://schemas.microsoft.com/office/drawing/2016/ink" xmlns:am3d="http://schemas.microsoft.com/office/drawing/2017/model3d" xmlns:o="urn:schemas-microsoft-com:office:office" xmlns:r="http://schemas.openxmlformats.org/officeDocument/2006/relationships" xmlns:m="http://schemas.openxmlformats.org/officeDocument/2006/math" xmlns:v="urn:schemas-microsoft-com:vml" xmlns:wp14="http://schemas.microsoft.com/office/word/2010/wordprocessingDrawing" xmlns:wp="http://schemas.openxmlformats.org/drawingml/2006/wordprocessingDrawing" xmlns:w10="urn:schemas-microsoft-com:office:word" xmlns:w="http://schemas.openxmlformats.org/wordprocessingml/2006/main" xmlns:w14="http://schemas.microsoft.com/office/word/2010/wordml" xmlns:w15="http://schemas.microsoft.com/office/word/2012/wordml" xmlns:w16cex="http://schemas.microsoft.com/office/word/2018/wordml/cex" xmlns:w16cid="http://schemas.microsoft.com/office/word/2016/wordml/cid" xmlns:w16="http://schemas.microsoft.com/office/word/2018/wordml" xmlns:w16sdtdh="http://schemas.microsoft.com/office/word/2020/wordml/sdtdatahash" xmlns:w16se="http://schemas.microsoft.com/office/word/2015/wordml/symex" xmlns:wpg="http://schemas.microsoft.com/office/word/2010/wordprocessingGroup" xmlns:wpi="http://schemas.microsoft.com/office/word/2010/wordprocessingInk" xmlns:wne="http://schemas.microsoft.com/office/word/2006/wordml" xmlns:wps="http://schemas.microsoft.com/office/word/2010/wordprocessingShape" mc:Ignorable="w14 w15 w16se w16cid w16 w16cex w16sdtdh wp14">
   <w:body>
+    <w:p>
+      <w:r>
+        <w:rPr>
+          <w:color w:val="000000" w:themeColor="text1"/>
+          <w:sz w:val="24"/>
+          <w:szCs w:val="28"/>
+        </w:rPr>
+        <w:t>NOW:</w:t>
+      </w:r>
+      <w:r>
+        <w:rPr>
+          <w:color w:val="00B050"/>
+          <w:sz w:val="24"/>
+          <w:szCs w:val="28"/>
+        </w:rPr>
+        <w:t xml:space="preserve"> </w:t>
+      </w:r>
+      <w:r>
+        <w:rPr>
+          <w:rStyle w:val="green0"/>
+          <w:rFonts w:hint="eastAsia"/>
+        </w:rPr>
+        <w:fldChar w:fldCharType="begin"/>
+      </w:r>
+      <w:r>
+        <w:rPr>
+          <w:rStyle w:val="green0"/>
+          <w:rFonts w:hint="eastAsia"/>
+        </w:rPr>
+        <w:instrText xml:space="preserve">PAGE</w:instrText>
+      </w:r>
+      <w:r>
+        <w:rPr>
+          <w:rStyle w:val="green0"/>
+          <w:rFonts w:hint="eastAsia"/>
+        </w:rPr>
+        <w:fldChar w:fldCharType="separate"/>
+      </w:r>
+      <w:r>
+        <w:rPr>
+          <w:rStyle w:val="green0"/>
+          <w:rFonts w:hint="eastAsia"/>
+        </w:rPr>
+        <w:t>Please Update Field</w:t>
+      </w:r>
+      <w:r>
+        <w:rPr>
+          <w:rStyle w:val="green0"/>
+          <w:rFonts w:hint="eastAsia"/>
+        </w:rPr>
+        <w:fldChar w:fldCharType="end"/>
+      </w:r>
+      <w:r>
+        <w:rPr>
+          <w:rStyle w:val="green0"/>
+        </w:rPr>
+      </w:r>
+      <w:r>
+        <w:rPr>
+          <w:color w:val="000000" w:themeColor="text1"/>
+          <w:sz w:val="24"/>
+          <w:szCs w:val="28"/>
+        </w:rPr>
+        <w:t>/</w:t>
+      </w:r>
+      <w:r>
+        <w:rPr>
+          <w:rStyle w:val="green0"/>
+        </w:rPr>
+        <w:fldChar w:fldCharType="begin"/>
+      </w:r>
+      <w:r>
+        <w:rPr>
+          <w:rStyle w:val="green0"/>
+        </w:rPr>
+        <w:instrText xml:space="preserve">NUMPAGES</w:instrText>
+      </w:r>
+      <w:r>
+        <w:rPr>
+          <w:rStyle w:val="green0"/>
+        </w:rPr>
+        <w:fldChar w:fldCharType="separate"/>
+      </w:r>
+      <w:r>
+        <w:rPr>
+          <w:rStyle w:val="green0"/>
+        </w:rPr>
+        <w:t>Please Update Field</w:t>
+      </w:r>
+      <w:r>
+        <w:rPr>
+          <w:rStyle w:val="green0"/>
+        </w:rPr>
+        <w:fldChar w:fldCharType="end"/>
+      </w:r>
+      <w:r>
+        <w:rPr>
+          <w:rStyle w:val="green0"/>
+        </w:rPr>
+      </w:r>
+      <w:r>
+        <w:rPr>
+          <w:rFonts w:hint="eastAsia"/>
+        </w:rPr>
+        <w:t>，</w:t>
+      </w:r>
+      <w:r>
+        <w:rPr>
+          <w:rFonts w:hint="eastAsia"/>
+        </w:rPr>
+        <w:t>T</w:t>
+      </w:r>
+      <w:r>
+        <w:t xml:space="preserve">OC at </w:t>
+      </w:r>
+      <w:r>
+        <w:rPr>
+          <w:color w:val="7030A0"/>
+        </w:rPr>
+        <w:fldChar w:fldCharType="begin"/>
+      </w:r>
+      <w:r>
+        <w:rPr>
+          <w:color w:val="7030A0"/>
+        </w:rPr>
+        <w:instrText xml:space="preserve"> PAGEREF bookmarket_toc \h </w:instrText>
+      </w:r>
+      <w:r>
+        <w:rPr>
+          <w:color w:val="7030A0"/>
+        </w:rPr>
+        <w:fldChar w:fldCharType="separate"/>
+      </w:r>
+      <w:r>
+        <w:rPr>
+          <w:color w:val="7030A0"/>
+        </w:rPr>
+        <w:t>Please Update Field</w:t>
+      </w:r>
+      <w:r>
+        <w:rPr>
+          <w:color w:val="7030A0"/>
+        </w:rPr>
+        <w:fldChar w:fldCharType="end"/>
+      </w:r>
+      <w:r>
+        <w:rPr>
+          <w:rStyle w:val="a4"/>
+          <w:color w:val="7030A0"/>
+        </w:rPr>
+      </w:r>
+    </w:p>
     <w:tbl>
       <w:tblPr>
         <w:tblStyle w:val="a3"/>
@@ -84,6 +236,9 @@
             <w:tcW w:w="11199" w:type="dxa"/>
           </w:tcPr>
           <w:p>
+            <w:pPr>
+              <w:pStyle w:val="red"/>
+            </w:pPr>
             <w:r>
               <w:fldChar w:fldCharType="begin"/>
             </w:r>
@@ -94,9 +249,6 @@
               <w:fldChar w:fldCharType="separate"/>
             </w:r>
             <w:r>
-              <w:rPr>
-                <w:color w:val="FF0000"/>
-              </w:rPr>
               <w:t>【2021-11-17】MDword Github</w:t>
             </w:r>
             <w:r>
@@ -114,23 +266,37 @@
             <w:tcW w:w="1531" w:type="dxa"/>
           </w:tcPr>
           <w:p>
-            <w:r>
+            <w:pPr>
+              <w:pStyle w:val="green"/>
+            </w:pPr>
+            <w:r>
+              <w:rPr>
+                <w:rFonts w:hint="eastAsia"/>
+              </w:rPr>
               <w:fldChar w:fldCharType="begin"/>
             </w:r>
             <w:r>
+              <w:rPr>
+                <w:rFonts w:hint="eastAsia"/>
+              </w:rPr>
               <w:instrText xml:space="preserve"> PAGEREF _MD_Toc10002 \h </w:instrText>
             </w:r>
             <w:r>
+              <w:rPr>
+                <w:rFonts w:hint="eastAsia"/>
+              </w:rPr>
               <w:fldChar w:fldCharType="separate"/>
             </w:r>
             <w:r>
               <w:rPr>
                 <w:rFonts w:hint="eastAsia"/>
-                <w:color w:val="70AD47" w:themeColor="accent6"/>
               </w:rPr>
               <w:t>Please Update Field</w:t>
             </w:r>
             <w:r>
+              <w:rPr>
+                <w:rFonts w:hint="eastAsia"/>
+              </w:rPr>
               <w:fldChar w:fldCharType="end"/>
             </w:r>
             <w:r>
@@ -170,6 +336,9 @@
             <w:tcW w:w="11199" w:type="dxa"/>
           </w:tcPr>
           <w:p>
+            <w:pPr>
+              <w:pStyle w:val="red"/>
+            </w:pPr>
             <w:r>
               <w:fldChar w:fldCharType="begin"/>
             </w:r>
@@ -180,9 +349,6 @@
               <w:fldChar w:fldCharType="separate"/>
             </w:r>
             <w:r>
-              <w:rPr>
-                <w:color w:val="FF0000"/>
-              </w:rPr>
               <w:t>【2020-08-05】Wake up India, you're harming yourself</w:t>
             </w:r>
             <w:r>
@@ -200,23 +366,37 @@
             <w:tcW w:w="1531" w:type="dxa"/>
           </w:tcPr>
           <w:p>
-            <w:r>
+            <w:pPr>
+              <w:pStyle w:val="green"/>
+            </w:pPr>
+            <w:r>
+              <w:rPr>
+                <w:rFonts w:hint="eastAsia"/>
+              </w:rPr>
               <w:fldChar w:fldCharType="begin"/>
             </w:r>
             <w:r>
+              <w:rPr>
+                <w:rFonts w:hint="eastAsia"/>
+              </w:rPr>
               <w:instrText xml:space="preserve"> PAGEREF _MD_Toc10003 \h </w:instrText>
             </w:r>
             <w:r>
+              <w:rPr>
+                <w:rFonts w:hint="eastAsia"/>
+              </w:rPr>
               <w:fldChar w:fldCharType="separate"/>
             </w:r>
             <w:r>
               <w:rPr>
                 <w:rFonts w:hint="eastAsia"/>
-                <w:color w:val="70AD47" w:themeColor="accent6"/>
               </w:rPr>
               <w:t>Please Update Field</w:t>
             </w:r>
             <w:r>
+              <w:rPr>
+                <w:rFonts w:hint="eastAsia"/>
+              </w:rPr>
               <w:fldChar w:fldCharType="end"/>
             </w:r>
             <w:r>
@@ -256,6 +436,9 @@
             <w:tcW w:w="11199" w:type="dxa"/>
           </w:tcPr>
           <w:p>
+            <w:pPr>
+              <w:pStyle w:val="red"/>
+            </w:pPr>
             <w:r>
               <w:fldChar w:fldCharType="begin"/>
             </w:r>
@@ -266,9 +449,6 @@
               <w:fldChar w:fldCharType="separate"/>
             </w:r>
             <w:r>
-              <w:rPr>
-                <w:color w:val="FF0000"/>
-              </w:rPr>
               <w:t>【2021-11-17】MDword Github</w:t>
             </w:r>
             <w:r>
@@ -286,23 +466,37 @@
             <w:tcW w:w="1531" w:type="dxa"/>
           </w:tcPr>
           <w:p>
-            <w:r>
+            <w:pPr>
+              <w:pStyle w:val="green"/>
+            </w:pPr>
+            <w:r>
+              <w:rPr>
+                <w:rFonts w:hint="eastAsia"/>
+              </w:rPr>
               <w:fldChar w:fldCharType="begin"/>
             </w:r>
             <w:r>
+              <w:rPr>
+                <w:rFonts w:hint="eastAsia"/>
+              </w:rPr>
               <w:instrText xml:space="preserve"> PAGEREF _MD_Toc10004 \h </w:instrText>
             </w:r>
             <w:r>
+              <w:rPr>
+                <w:rFonts w:hint="eastAsia"/>
+              </w:rPr>
               <w:fldChar w:fldCharType="separate"/>
             </w:r>
             <w:r>
               <w:rPr>
                 <w:rFonts w:hint="eastAsia"/>
-                <w:color w:val="70AD47" w:themeColor="accent6"/>
               </w:rPr>
               <w:t>Please Update Field</w:t>
             </w:r>
             <w:r>
+              <w:rPr>
+                <w:rFonts w:hint="eastAsia"/>
+              </w:rPr>
               <w:fldChar w:fldCharType="end"/>
             </w:r>
             <w:r>
@@ -329,7 +523,10 @@
         <w:br w:type="page"/>
       </w:r>
     </w:p>
-    <w:p/>
+    <w:p>
+      <w:bookmarkStart w:id="6" w:name="bookmarket_toc"/>
+      <w:bookmarkEnd w:id="6"/>
+    </w:p>
     <w:sdt>
       <w:sdtPr>
         <w:rPr>
@@ -1108,6 +1305,9 @@
 
 <file path=word/commentsExtensible.xml><?xml version="1.0" encoding="utf-8"?>
 <w16cex:commentsExtensible xmlns:wpc="http://schemas.microsoft.com/office/word/2010/wordprocessingCanvas" xmlns:cx="http://schemas.microsoft.com/office/drawing/2014/chartex" xmlns:cx1="http://schemas.microsoft.com/office/drawing/2015/9/8/chartex" xmlns:cx2="http://schemas.microsoft.com/office/drawing/2015/10/21/chartex" xmlns:cx3="http://schemas.microsoft.com/office/drawing/2016/5/9/chartex" xmlns:cx4="http://schemas.microsoft.com/office/drawing/2016/5/10/chartex" xmlns:cx5="http://schemas.microsoft.com/office/drawing/2016/5/11/chartex" xmlns:cx6="http://schemas.microsoft.com/office/drawing/2016/5/12/chartex" xmlns:cx7="http://schemas.microsoft.com/office/drawing/2016/5/13/chartex" xmlns:cx8="http://schemas.microsoft.com/office/drawing/2016/5/14/chartex" xmlns:mc="http://schemas.openxmlformats.org/markup-compatibility/2006" xmlns:aink="http://schemas.microsoft.com/office/drawing/2016/ink" xmlns:am3d="http://schemas.microsoft.com/office/drawing/2017/model3d" xmlns:o="urn:schemas-microsoft-com:office:office" xmlns:r="http://schemas.openxmlformats.org/officeDocument/2006/relationships" xmlns:m="http://schemas.openxmlformats.org/officeDocument/2006/math" xmlns:v="urn:schemas-microsoft-com:vml" xmlns:wp14="http://schemas.microsoft.com/office/word/2010/wordprocessingDrawing" xmlns:wp="http://schemas.openxmlformats.org/drawingml/2006/wordprocessingDrawing" xmlns:w10="urn:schemas-microsoft-com:office:word" xmlns:w="http://schemas.openxmlformats.org/wordprocessingml/2006/main" xmlns:w14="http://schemas.microsoft.com/office/word/2010/wordml" xmlns:w15="http://schemas.microsoft.com/office/word/2012/wordml" xmlns:w16cex="http://schemas.microsoft.com/office/word/2018/wordml/cex" xmlns:w16cid="http://schemas.microsoft.com/office/word/2016/wordml/cid" xmlns:w16="http://schemas.microsoft.com/office/word/2018/wordml" xmlns:w16sdtdh="http://schemas.microsoft.com/office/word/2020/wordml/sdtdatahash" xmlns:w16se="http://schemas.microsoft.com/office/word/2015/wordml/symex" xmlns:wpg="http://schemas.microsoft.com/office/word/2010/wordprocessingGroup" xmlns:wpi="http://schemas.microsoft.com/office/word/2010/wordprocessingInk" xmlns:wne="http://schemas.microsoft.com/office/word/2006/wordml" xmlns:wps="http://schemas.microsoft.com/office/word/2010/wordprocessingShape" mc:Ignorable="w14 w15 w16se w16cid w16 w16cex w16sdtdh wp14">
+  <w16cex:commentExtensible w16cex:durableId="253F6192" w16cex:dateUtc="2021-11-17T03:10:00Z"/>
+  <w16cex:commentExtensible w16cex:durableId="253F649A" w16cex:dateUtc="2021-11-17T03:23:00Z"/>
+  <w16cex:commentExtensible w16cex:durableId="253F6299" w16cex:dateUtc="2021-11-17T03:14:00Z"/>
   <w16cex:commentExtensible w16cex:durableId="253F5AE5" w16cex:dateUtc="2021-11-17T02:41:00Z"/>
   <w16cex:commentExtensible w16cex:durableId="22CBC35B" w16cex:dateUtc="2020-07-29T01:43:00Z"/>
   <w16cex:commentExtensible w16cex:durableId="253F5B07" w16cex:dateUtc="2021-11-17T02:42:00Z"/>
@@ -2289,6 +2489,52 @@
       <w:u w:val="single"/>
     </w:rPr>
   </w:style>
+  <w:style w:type="paragraph" w:customStyle="1" w:styleId="red">
+    <w:name w:val="red"/>
+    <w:basedOn w:val="a"/>
+    <w:link w:val="red0"/>
+    <w:qFormat/>
+    <w:rsid w:val="006B56AD"/>
+    <w:rPr>
+      <w:color w:val="FF0000"/>
+    </w:rPr>
+  </w:style>
+  <w:style w:type="paragraph" w:customStyle="1" w:styleId="green">
+    <w:name w:val="green"/>
+    <w:basedOn w:val="a"/>
+    <w:link w:val="green0"/>
+    <w:qFormat/>
+    <w:rsid w:val="009F6B0C"/>
+    <w:rPr>
+      <w:b/>
+      <w:color w:val="00B050"/>
+      <w:sz w:val="24"/>
+      <w:szCs w:val="28"/>
+      <w:u w:val="single"/>
+    </w:rPr>
+  </w:style>
+  <w:style w:type="character" w:customStyle="1" w:styleId="red0">
+    <w:name w:val="red 字符"/>
+    <w:basedOn w:val="a0"/>
+    <w:link w:val="red"/>
+    <w:rsid w:val="006B56AD"/>
+    <w:rPr>
+      <w:color w:val="FF0000"/>
+    </w:rPr>
+  </w:style>
+  <w:style w:type="character" w:customStyle="1" w:styleId="green0">
+    <w:name w:val="green 字符"/>
+    <w:basedOn w:val="a0"/>
+    <w:link w:val="green"/>
+    <w:rsid w:val="009F6B0C"/>
+    <w:rPr>
+      <w:b/>
+      <w:color w:val="00B050"/>
+      <w:sz w:val="24"/>
+      <w:szCs w:val="28"/>
+      <w:u w:val="single"/>
+    </w:rPr>
+  </w:style>
 </w:styles>
 </file>
 

</xml_diff>